<commit_message>
review singleton pattern do Thiago
</commit_message>
<xml_diff>
--- a/Project/Phase 1/Sprint 1/Thiago/Design_Patterns_Thiago_detailed_reviewlog.docx
+++ b/Project/Phase 1/Sprint 1/Thiago/Design_Patterns_Thiago_detailed_reviewlog.docx
@@ -20,6 +20,12 @@
       </w:r>
       <w:r>
         <w:t xml:space="preserve"> do “Pattern”.</w:t>
+      </w:r>
+    </w:p>
+    <w:p/>
+    <w:p>
+      <w:r>
+        <w:t>Tiago Vieira 57719 – Singleton, faltou justificar a escolha do pattern, mas parece-me adequado.</w:t>
       </w:r>
     </w:p>
     <w:sectPr>
@@ -155,6 +161,7 @@
     <w:lsdException w:name="HTML Sample" w:semiHidden="1" w:unhideWhenUsed="1"/>
     <w:lsdException w:name="HTML Typewriter" w:semiHidden="1" w:unhideWhenUsed="1"/>
     <w:lsdException w:name="HTML Variable" w:semiHidden="1" w:unhideWhenUsed="1"/>
+    <w:lsdException w:name="Normal Table" w:semiHidden="1" w:unhideWhenUsed="1"/>
     <w:lsdException w:name="annotation subject" w:semiHidden="1" w:unhideWhenUsed="1"/>
     <w:lsdException w:name="No List" w:semiHidden="1" w:unhideWhenUsed="1"/>
     <w:lsdException w:name="Outline List 1" w:semiHidden="1" w:unhideWhenUsed="1"/>
@@ -201,8 +208,10 @@
     <w:lsdException w:name="Table Subtle 2" w:semiHidden="1" w:unhideWhenUsed="1"/>
     <w:lsdException w:name="Table Web 1" w:semiHidden="1" w:unhideWhenUsed="1"/>
     <w:lsdException w:name="Table Web 2" w:semiHidden="1" w:unhideWhenUsed="1"/>
+    <w:lsdException w:name="Table Web 3" w:semiHidden="1" w:unhideWhenUsed="1"/>
     <w:lsdException w:name="Balloon Text" w:semiHidden="1" w:unhideWhenUsed="1"/>
     <w:lsdException w:name="Table Grid" w:uiPriority="39"/>
+    <w:lsdException w:name="Table Theme" w:semiHidden="1" w:unhideWhenUsed="1"/>
     <w:lsdException w:name="Placeholder Text" w:semiHidden="1"/>
     <w:lsdException w:name="No Spacing" w:uiPriority="1" w:qFormat="1"/>
     <w:lsdException w:name="Light Shading" w:uiPriority="60"/>
@@ -428,7 +437,7 @@
     <w:name w:val="Normal"/>
     <w:qFormat/>
   </w:style>
-  <w:style w:type="character" w:default="1" w:styleId="Tipodeletrapredefinidodopargrafo">
+  <w:style w:type="character" w:default="1" w:styleId="Fontepargpadro">
     <w:name w:val="Default Paragraph Font"/>
     <w:uiPriority w:val="1"/>
     <w:semiHidden/>

</xml_diff>